<commit_message>
this is first creatted word file
</commit_message>
<xml_diff>
--- a/sample.docx
+++ b/sample.docx
@@ -5,6 +5,29 @@
     <w:p>
       <w:r>
         <w:t>Hi…..this is anilkumar</w:t>
+      </w:r>
+      <w:r>
+        <w:t>fdsdhgshghgfkbvjklnvbvcblkdjblksjdlgjg</w:t>
+      </w:r>
+    </w:p>
+    <w:p>
+      <w:r>
+        <w:t>Ghlgfhlkfdhlgflhghdf;glh</w:t>
+      </w:r>
+    </w:p>
+    <w:p>
+      <w:r>
+        <w:t>Gfhdlfhlkgjhlkglkfgl</w:t>
+      </w:r>
+    </w:p>
+    <w:p>
+      <w:r>
+        <w:t>Ghdkfjhdlfkjhldfkg</w:t>
+      </w:r>
+    </w:p>
+    <w:p>
+      <w:r>
+        <w:t>Ghkdfgjh  ghdfk hopstkh;lgk;l</w:t>
       </w:r>
     </w:p>
     <w:sectPr>

</xml_diff>

<commit_message>
hi how are you
</commit_message>
<xml_diff>
--- a/sample.docx
+++ b/sample.docx
@@ -28,6 +28,34 @@
     <w:p>
       <w:r>
         <w:t>Ghkdfgjh  ghdfk hopstkh;lgk;l</w:t>
+      </w:r>
+    </w:p>
+    <w:p/>
+    <w:p/>
+    <w:p/>
+    <w:p>
+      <w:r>
+        <w:t>Fwrkthiuerwhtiurehihew</w:t>
+      </w:r>
+    </w:p>
+    <w:p>
+      <w:r>
+        <w:t>Rghwethyotueyuowuy</w:t>
+      </w:r>
+    </w:p>
+    <w:p>
+      <w:r>
+        <w:t xml:space="preserve">\lerhguqkterytreh tljheroitqhrejklht;o </w:t>
+      </w:r>
+    </w:p>
+    <w:p>
+      <w:r>
+        <w:t>Phqrkehtu hrjtgkrh qotiorhtlr</w:t>
+      </w:r>
+    </w:p>
+    <w:p>
+      <w:r>
+        <w:t>Rtqrjhti oer jtoe j</w:t>
       </w:r>
     </w:p>
     <w:sectPr>

</xml_diff>